<commit_message>
fixed some bugs due to invalid query strings and debugged IIS on 2016.
</commit_message>
<xml_diff>
--- a/Documentation/DotNetDynDnsSvc Quick Install Notes.docx
+++ b/Documentation/DotNetDynDnsSvc Quick Install Notes.docx
@@ -3,14 +3,12 @@
 <w:document xmlns:wpc="http://schemas.microsoft.com/office/word/2010/wordprocessingCanvas" xmlns:cx="http://schemas.microsoft.com/office/drawing/2014/chartex" xmlns:cx1="http://schemas.microsoft.com/office/drawing/2015/9/8/chartex" xmlns:cx2="http://schemas.microsoft.com/office/drawing/2015/10/21/chartex" xmlns:cx3="http://schemas.microsoft.com/office/drawing/2016/5/9/chartex" xmlns:cx4="http://schemas.microsoft.com/office/drawing/2016/5/10/chartex" xmlns:cx5="http://schemas.microsoft.com/office/drawing/2016/5/11/chartex" xmlns:cx6="http://schemas.microsoft.com/office/drawing/2016/5/12/chartex" xmlns:cx7="http://schemas.microsoft.com/office/drawing/2016/5/13/chartex" xmlns:cx8="http://schemas.microsoft.com/office/drawing/2016/5/14/chartex" xmlns:mc="http://schemas.openxmlformats.org/markup-compatibility/2006" xmlns:aink="http://schemas.microsoft.com/office/drawing/2016/ink" xmlns:am3d="http://schemas.microsoft.com/office/drawing/2017/model3d" xmlns:o="urn:schemas-microsoft-com:office:office" xmlns:r="http://schemas.openxmlformats.org/officeDocument/2006/relationships" xmlns:m="http://schemas.openxmlformats.org/officeDocument/2006/math" xmlns:v="urn:schemas-microsoft-com:vml" xmlns:wp14="http://schemas.microsoft.com/office/word/2010/wordprocessingDrawing" xmlns:wp="http://schemas.openxmlformats.org/drawingml/2006/wordprocessingDrawing" xmlns:w10="urn:schemas-microsoft-com:office:word" xmlns:w="http://schemas.openxmlformats.org/wordprocessingml/2006/main" xmlns:w14="http://schemas.microsoft.com/office/word/2010/wordml" xmlns:w15="http://schemas.microsoft.com/office/word/2012/wordml" xmlns:w16cid="http://schemas.microsoft.com/office/word/2016/wordml/cid" xmlns:w16se="http://schemas.microsoft.com/office/word/2015/wordml/symex" xmlns:wpg="http://schemas.microsoft.com/office/word/2010/wordprocessingGroup" xmlns:wpi="http://schemas.microsoft.com/office/word/2010/wordprocessingInk" xmlns:wne="http://schemas.microsoft.com/office/word/2006/wordml" xmlns:wps="http://schemas.microsoft.com/office/word/2010/wordprocessingShape" mc:Ignorable="w14 w15 w16se w16cid wp14">
   <w:body>
     <w:p>
-      <w:proofErr w:type="spellStart"/>
       <w:r>
         <w:t>DotNetDynD</w:t>
       </w:r>
       <w:r>
         <w:t>nsSvc</w:t>
       </w:r>
-      <w:proofErr w:type="spellEnd"/>
       <w:r>
         <w:t xml:space="preserve"> Setup Notes</w:t>
       </w:r>
@@ -190,6 +188,411 @@
     </w:p>
     <w:p>
       <w:r>
+        <w:t>Import the Security Certificate into the Local Machine Store:</w:t>
+      </w:r>
+    </w:p>
+    <w:p>
+      <w:r>
+        <w:t>Right click the PFX archive, and choose install PFX and then:</w:t>
+      </w:r>
+    </w:p>
+    <w:p>
+      <w:r>
+        <w:drawing>
+          <wp:inline distT="0" distB="0" distL="0" distR="0" wp14:anchorId="402D114A" wp14:editId="2CFCEB78">
+            <wp:extent cx="2979144" cy="2918005"/>
+            <wp:effectExtent l="0" t="0" r="0" b="0"/>
+            <wp:docPr id="1" name="Picture 1"/>
+            <wp:cNvGraphicFramePr>
+              <a:graphicFrameLocks xmlns:a="http://schemas.openxmlformats.org/drawingml/2006/main" noChangeAspect="1"/>
+            </wp:cNvGraphicFramePr>
+            <a:graphic xmlns:a="http://schemas.openxmlformats.org/drawingml/2006/main">
+              <a:graphicData uri="http://schemas.openxmlformats.org/drawingml/2006/picture">
+                <pic:pic xmlns:pic="http://schemas.openxmlformats.org/drawingml/2006/picture">
+                  <pic:nvPicPr>
+                    <pic:cNvPr id="1" name=""/>
+                    <pic:cNvPicPr/>
+                  </pic:nvPicPr>
+                  <pic:blipFill>
+                    <a:blip r:embed="rId8"/>
+                    <a:stretch>
+                      <a:fillRect/>
+                    </a:stretch>
+                  </pic:blipFill>
+                  <pic:spPr>
+                    <a:xfrm>
+                      <a:off x="0" y="0"/>
+                      <a:ext cx="3004777" cy="2943112"/>
+                    </a:xfrm>
+                    <a:prstGeom prst="rect">
+                      <a:avLst/>
+                    </a:prstGeom>
+                  </pic:spPr>
+                </pic:pic>
+              </a:graphicData>
+            </a:graphic>
+          </wp:inline>
+        </w:drawing>
+      </w:r>
+    </w:p>
+    <w:p>
+      <w:r>
+        <w:lastRenderedPageBreak/>
+        <w:drawing>
+          <wp:inline distT="0" distB="0" distL="0" distR="0" wp14:anchorId="230DAD15" wp14:editId="3A556BC0">
+            <wp:extent cx="2822713" cy="2759636"/>
+            <wp:effectExtent l="0" t="0" r="0" b="3175"/>
+            <wp:docPr id="2" name="Picture 2"/>
+            <wp:cNvGraphicFramePr>
+              <a:graphicFrameLocks xmlns:a="http://schemas.openxmlformats.org/drawingml/2006/main" noChangeAspect="1"/>
+            </wp:cNvGraphicFramePr>
+            <a:graphic xmlns:a="http://schemas.openxmlformats.org/drawingml/2006/main">
+              <a:graphicData uri="http://schemas.openxmlformats.org/drawingml/2006/picture">
+                <pic:pic xmlns:pic="http://schemas.openxmlformats.org/drawingml/2006/picture">
+                  <pic:nvPicPr>
+                    <pic:cNvPr id="1" name=""/>
+                    <pic:cNvPicPr/>
+                  </pic:nvPicPr>
+                  <pic:blipFill>
+                    <a:blip r:embed="rId9"/>
+                    <a:stretch>
+                      <a:fillRect/>
+                    </a:stretch>
+                  </pic:blipFill>
+                  <pic:spPr>
+                    <a:xfrm>
+                      <a:off x="0" y="0"/>
+                      <a:ext cx="2853934" cy="2790159"/>
+                    </a:xfrm>
+                    <a:prstGeom prst="rect">
+                      <a:avLst/>
+                    </a:prstGeom>
+                  </pic:spPr>
+                </pic:pic>
+              </a:graphicData>
+            </a:graphic>
+          </wp:inline>
+        </w:drawing>
+      </w:r>
+    </w:p>
+    <w:p>
+      <w:r>
+        <w:drawing>
+          <wp:inline distT="0" distB="0" distL="0" distR="0" wp14:anchorId="5E8C5CB8" wp14:editId="1E285ABF">
+            <wp:extent cx="2823409" cy="2765358"/>
+            <wp:effectExtent l="0" t="0" r="0" b="0"/>
+            <wp:docPr id="3" name="Picture 3"/>
+            <wp:cNvGraphicFramePr>
+              <a:graphicFrameLocks xmlns:a="http://schemas.openxmlformats.org/drawingml/2006/main" noChangeAspect="1"/>
+            </wp:cNvGraphicFramePr>
+            <a:graphic xmlns:a="http://schemas.openxmlformats.org/drawingml/2006/main">
+              <a:graphicData uri="http://schemas.openxmlformats.org/drawingml/2006/picture">
+                <pic:pic xmlns:pic="http://schemas.openxmlformats.org/drawingml/2006/picture">
+                  <pic:nvPicPr>
+                    <pic:cNvPr id="1" name=""/>
+                    <pic:cNvPicPr/>
+                  </pic:nvPicPr>
+                  <pic:blipFill>
+                    <a:blip r:embed="rId10"/>
+                    <a:stretch>
+                      <a:fillRect/>
+                    </a:stretch>
+                  </pic:blipFill>
+                  <pic:spPr>
+                    <a:xfrm>
+                      <a:off x="0" y="0"/>
+                      <a:ext cx="2866941" cy="2807995"/>
+                    </a:xfrm>
+                    <a:prstGeom prst="rect">
+                      <a:avLst/>
+                    </a:prstGeom>
+                  </pic:spPr>
+                </pic:pic>
+              </a:graphicData>
+            </a:graphic>
+          </wp:inline>
+        </w:drawing>
+      </w:r>
+    </w:p>
+    <w:p>
+      <w:r>
+        <w:lastRenderedPageBreak/>
+        <w:drawing>
+          <wp:inline distT="0" distB="0" distL="0" distR="0" wp14:anchorId="44B4253D" wp14:editId="70DC2657">
+            <wp:extent cx="2711395" cy="2650579"/>
+            <wp:effectExtent l="0" t="0" r="0" b="0"/>
+            <wp:docPr id="4" name="Picture 4"/>
+            <wp:cNvGraphicFramePr>
+              <a:graphicFrameLocks xmlns:a="http://schemas.openxmlformats.org/drawingml/2006/main" noChangeAspect="1"/>
+            </wp:cNvGraphicFramePr>
+            <a:graphic xmlns:a="http://schemas.openxmlformats.org/drawingml/2006/main">
+              <a:graphicData uri="http://schemas.openxmlformats.org/drawingml/2006/picture">
+                <pic:pic xmlns:pic="http://schemas.openxmlformats.org/drawingml/2006/picture">
+                  <pic:nvPicPr>
+                    <pic:cNvPr id="1" name=""/>
+                    <pic:cNvPicPr/>
+                  </pic:nvPicPr>
+                  <pic:blipFill>
+                    <a:blip r:embed="rId11"/>
+                    <a:stretch>
+                      <a:fillRect/>
+                    </a:stretch>
+                  </pic:blipFill>
+                  <pic:spPr>
+                    <a:xfrm>
+                      <a:off x="0" y="0"/>
+                      <a:ext cx="2752827" cy="2691082"/>
+                    </a:xfrm>
+                    <a:prstGeom prst="rect">
+                      <a:avLst/>
+                    </a:prstGeom>
+                  </pic:spPr>
+                </pic:pic>
+              </a:graphicData>
+            </a:graphic>
+          </wp:inline>
+        </w:drawing>
+      </w:r>
+    </w:p>
+    <w:p>
+      <w:r>
+        <w:drawing>
+          <wp:inline distT="0" distB="0" distL="0" distR="0" wp14:anchorId="1BFB6E09" wp14:editId="78CCA6FC">
+            <wp:extent cx="2739218" cy="2677892"/>
+            <wp:effectExtent l="0" t="0" r="4445" b="8255"/>
+            <wp:docPr id="5" name="Picture 5"/>
+            <wp:cNvGraphicFramePr>
+              <a:graphicFrameLocks xmlns:a="http://schemas.openxmlformats.org/drawingml/2006/main" noChangeAspect="1"/>
+            </wp:cNvGraphicFramePr>
+            <a:graphic xmlns:a="http://schemas.openxmlformats.org/drawingml/2006/main">
+              <a:graphicData uri="http://schemas.openxmlformats.org/drawingml/2006/picture">
+                <pic:pic xmlns:pic="http://schemas.openxmlformats.org/drawingml/2006/picture">
+                  <pic:nvPicPr>
+                    <pic:cNvPr id="1" name=""/>
+                    <pic:cNvPicPr/>
+                  </pic:nvPicPr>
+                  <pic:blipFill>
+                    <a:blip r:embed="rId12"/>
+                    <a:stretch>
+                      <a:fillRect/>
+                    </a:stretch>
+                  </pic:blipFill>
+                  <pic:spPr>
+                    <a:xfrm>
+                      <a:off x="0" y="0"/>
+                      <a:ext cx="2785104" cy="2722750"/>
+                    </a:xfrm>
+                    <a:prstGeom prst="rect">
+                      <a:avLst/>
+                    </a:prstGeom>
+                  </pic:spPr>
+                </pic:pic>
+              </a:graphicData>
+            </a:graphic>
+          </wp:inline>
+        </w:drawing>
+      </w:r>
+    </w:p>
+    <w:p>
+      <w:r>
+        <w:t>Open a new ‘mmc.exe’ window. Add the certificates snap-in (File -&gt; Add Remove Snap-In, Certificates, click on “Add”), and configure it for the Local Machine:</w:t>
+      </w:r>
+    </w:p>
+    <w:p>
+      <w:r>
+        <w:lastRenderedPageBreak/>
+        <w:drawing>
+          <wp:inline distT="0" distB="0" distL="0" distR="0" wp14:anchorId="65B8B1B5" wp14:editId="141BC575">
+            <wp:extent cx="5943600" cy="4193540"/>
+            <wp:effectExtent l="0" t="0" r="0" b="0"/>
+            <wp:docPr id="6" name="Picture 6"/>
+            <wp:cNvGraphicFramePr>
+              <a:graphicFrameLocks xmlns:a="http://schemas.openxmlformats.org/drawingml/2006/main" noChangeAspect="1"/>
+            </wp:cNvGraphicFramePr>
+            <a:graphic xmlns:a="http://schemas.openxmlformats.org/drawingml/2006/main">
+              <a:graphicData uri="http://schemas.openxmlformats.org/drawingml/2006/picture">
+                <pic:pic xmlns:pic="http://schemas.openxmlformats.org/drawingml/2006/picture">
+                  <pic:nvPicPr>
+                    <pic:cNvPr id="1" name=""/>
+                    <pic:cNvPicPr/>
+                  </pic:nvPicPr>
+                  <pic:blipFill>
+                    <a:blip r:embed="rId13"/>
+                    <a:stretch>
+                      <a:fillRect/>
+                    </a:stretch>
+                  </pic:blipFill>
+                  <pic:spPr>
+                    <a:xfrm>
+                      <a:off x="0" y="0"/>
+                      <a:ext cx="5943600" cy="4193540"/>
+                    </a:xfrm>
+                    <a:prstGeom prst="rect">
+                      <a:avLst/>
+                    </a:prstGeom>
+                  </pic:spPr>
+                </pic:pic>
+              </a:graphicData>
+            </a:graphic>
+          </wp:inline>
+        </w:drawing>
+      </w:r>
+    </w:p>
+    <w:p>
+      <w:r>
+        <w:drawing>
+          <wp:inline distT="0" distB="0" distL="0" distR="0" wp14:anchorId="371F3751" wp14:editId="4399DFD7">
+            <wp:extent cx="4963218" cy="3705742"/>
+            <wp:effectExtent l="0" t="0" r="8890" b="9525"/>
+            <wp:docPr id="7" name="Picture 7"/>
+            <wp:cNvGraphicFramePr>
+              <a:graphicFrameLocks xmlns:a="http://schemas.openxmlformats.org/drawingml/2006/main" noChangeAspect="1"/>
+            </wp:cNvGraphicFramePr>
+            <a:graphic xmlns:a="http://schemas.openxmlformats.org/drawingml/2006/main">
+              <a:graphicData uri="http://schemas.openxmlformats.org/drawingml/2006/picture">
+                <pic:pic xmlns:pic="http://schemas.openxmlformats.org/drawingml/2006/picture">
+                  <pic:nvPicPr>
+                    <pic:cNvPr id="1" name=""/>
+                    <pic:cNvPicPr/>
+                  </pic:nvPicPr>
+                  <pic:blipFill>
+                    <a:blip r:embed="rId14"/>
+                    <a:stretch>
+                      <a:fillRect/>
+                    </a:stretch>
+                  </pic:blipFill>
+                  <pic:spPr>
+                    <a:xfrm>
+                      <a:off x="0" y="0"/>
+                      <a:ext cx="4963218" cy="3705742"/>
+                    </a:xfrm>
+                    <a:prstGeom prst="rect">
+                      <a:avLst/>
+                    </a:prstGeom>
+                  </pic:spPr>
+                </pic:pic>
+              </a:graphicData>
+            </a:graphic>
+          </wp:inline>
+        </w:drawing>
+      </w:r>
+    </w:p>
+    <w:p>
+      <w:r>
+        <w:lastRenderedPageBreak/>
+        <w:drawing>
+          <wp:inline distT="0" distB="0" distL="0" distR="0" wp14:anchorId="43A08C36" wp14:editId="012FDBD9">
+            <wp:extent cx="4963218" cy="3677163"/>
+            <wp:effectExtent l="0" t="0" r="8890" b="0"/>
+            <wp:docPr id="8" name="Picture 8"/>
+            <wp:cNvGraphicFramePr>
+              <a:graphicFrameLocks xmlns:a="http://schemas.openxmlformats.org/drawingml/2006/main" noChangeAspect="1"/>
+            </wp:cNvGraphicFramePr>
+            <a:graphic xmlns:a="http://schemas.openxmlformats.org/drawingml/2006/main">
+              <a:graphicData uri="http://schemas.openxmlformats.org/drawingml/2006/picture">
+                <pic:pic xmlns:pic="http://schemas.openxmlformats.org/drawingml/2006/picture">
+                  <pic:nvPicPr>
+                    <pic:cNvPr id="1" name=""/>
+                    <pic:cNvPicPr/>
+                  </pic:nvPicPr>
+                  <pic:blipFill>
+                    <a:blip r:embed="rId15"/>
+                    <a:stretch>
+                      <a:fillRect/>
+                    </a:stretch>
+                  </pic:blipFill>
+                  <pic:spPr>
+                    <a:xfrm>
+                      <a:off x="0" y="0"/>
+                      <a:ext cx="4963218" cy="3677163"/>
+                    </a:xfrm>
+                    <a:prstGeom prst="rect">
+                      <a:avLst/>
+                    </a:prstGeom>
+                  </pic:spPr>
+                </pic:pic>
+              </a:graphicData>
+            </a:graphic>
+          </wp:inline>
+        </w:drawing>
+      </w:r>
+    </w:p>
+    <w:p>
+      <w:r>
+        <w:t>Navigate to Personal -&gt; Certificates, and find the certificate that was just imported:</w:t>
+      </w:r>
+    </w:p>
+    <w:p>
+      <w:r>
+        <w:drawing>
+          <wp:inline distT="0" distB="0" distL="0" distR="0" wp14:anchorId="611E20DD" wp14:editId="68296F60">
+            <wp:extent cx="5943600" cy="761365"/>
+            <wp:effectExtent l="0" t="0" r="0" b="635"/>
+            <wp:docPr id="9" name="Picture 9"/>
+            <wp:cNvGraphicFramePr>
+              <a:graphicFrameLocks xmlns:a="http://schemas.openxmlformats.org/drawingml/2006/main" noChangeAspect="1"/>
+            </wp:cNvGraphicFramePr>
+            <a:graphic xmlns:a="http://schemas.openxmlformats.org/drawingml/2006/main">
+              <a:graphicData uri="http://schemas.openxmlformats.org/drawingml/2006/picture">
+                <pic:pic xmlns:pic="http://schemas.openxmlformats.org/drawingml/2006/picture">
+                  <pic:nvPicPr>
+                    <pic:cNvPr id="1" name=""/>
+                    <pic:cNvPicPr/>
+                  </pic:nvPicPr>
+                  <pic:blipFill>
+                    <a:blip r:embed="rId16"/>
+                    <a:stretch>
+                      <a:fillRect/>
+                    </a:stretch>
+                  </pic:blipFill>
+                  <pic:spPr>
+                    <a:xfrm>
+                      <a:off x="0" y="0"/>
+                      <a:ext cx="5943600" cy="761365"/>
+                    </a:xfrm>
+                    <a:prstGeom prst="rect">
+                      <a:avLst/>
+                    </a:prstGeom>
+                  </pic:spPr>
+                </pic:pic>
+              </a:graphicData>
+            </a:graphic>
+          </wp:inline>
+        </w:drawing>
+      </w:r>
+    </w:p>
+    <w:p/>
+    <w:p>
+      <w:r>
+        <w:t>Right click it, All tasks -&gt; Manage Private Keys. In the security window that pops-up, add the IIS_USERS group, and select “</w:t>
+      </w:r>
+      <w:r>
+        <w:t>Read-Only</w:t>
+      </w:r>
+      <w:r>
+        <w:t xml:space="preserve">”. This will allow IIS to </w:t>
+      </w:r>
+      <w:r>
+        <w:t>have read access on</w:t>
+      </w:r>
+      <w:r>
+        <w:t xml:space="preserve"> th</w:t>
+      </w:r>
+      <w:r>
+        <w:t>is</w:t>
+      </w:r>
+      <w:r>
+        <w:t xml:space="preserve"> private key</w:t>
+      </w:r>
+      <w:r>
+        <w:t>, which the application requires.</w:t>
+      </w:r>
+      <w:bookmarkStart w:id="0" w:name="_GoBack"/>
+      <w:bookmarkEnd w:id="0"/>
+    </w:p>
+    <w:p/>
+    <w:p>
+      <w:r>
         <w:t xml:space="preserve">Create a folder that will contain the web site and required dependencies. The </w:t>
       </w:r>
       <w:r>
@@ -291,8 +694,6 @@
       <w:r>
         <w:t>l</w:t>
       </w:r>
-      <w:bookmarkStart w:id="0" w:name="_GoBack"/>
-      <w:bookmarkEnd w:id="0"/>
       <w:r>
         <w:t>ogs will be written here</w:t>
       </w:r>
@@ -317,11 +718,9 @@
           <w:numId w:val="2"/>
         </w:numPr>
       </w:pPr>
-      <w:proofErr w:type="spellStart"/>
       <w:r>
         <w:t>wwwroot</w:t>
       </w:r>
-      <w:proofErr w:type="spellEnd"/>
     </w:p>
     <w:p>
       <w:pPr>
@@ -332,6 +731,7 @@
         </w:numPr>
       </w:pPr>
       <w:r>
+        <w:lastRenderedPageBreak/>
         <w:t>the folder containing the web site</w:t>
       </w:r>
     </w:p>
@@ -358,15 +758,7 @@
         <w:t xml:space="preserve"> accordingly (dnsupdates.millercom.net)</w:t>
       </w:r>
       <w:r>
-        <w:t xml:space="preserve">. physical path should be the </w:t>
-      </w:r>
-      <w:proofErr w:type="spellStart"/>
-      <w:r>
-        <w:t>wwwroot</w:t>
-      </w:r>
-      <w:proofErr w:type="spellEnd"/>
-      <w:r>
-        <w:t xml:space="preserve"> directory that was created above.</w:t>
+        <w:t>. physical path should be the wwwroot directory that was created above.</w:t>
       </w:r>
       <w:r>
         <w:t xml:space="preserve"> Set the host headers</w:t>
@@ -517,6 +909,119 @@
     </w:lvl>
   </w:abstractNum>
   <w:abstractNum w:abstractNumId="1" w15:restartNumberingAfterBreak="0">
+    <w:nsid w:val="49E3412A"/>
+    <w:multiLevelType w:val="hybridMultilevel"/>
+    <w:tmpl w:val="6B30953A"/>
+    <w:lvl w:ilvl="0" w:tplc="04090001">
+      <w:start w:val="1"/>
+      <w:numFmt w:val="bullet"/>
+      <w:lvlText w:val=""/>
+      <w:lvlJc w:val="left"/>
+      <w:pPr>
+        <w:ind w:left="720" w:hanging="360"/>
+      </w:pPr>
+      <w:rPr>
+        <w:rFonts w:ascii="Symbol" w:hAnsi="Symbol" w:hint="default"/>
+      </w:rPr>
+    </w:lvl>
+    <w:lvl w:ilvl="1" w:tplc="04090003" w:tentative="1">
+      <w:start w:val="1"/>
+      <w:numFmt w:val="bullet"/>
+      <w:lvlText w:val="o"/>
+      <w:lvlJc w:val="left"/>
+      <w:pPr>
+        <w:ind w:left="1440" w:hanging="360"/>
+      </w:pPr>
+      <w:rPr>
+        <w:rFonts w:ascii="Courier New" w:hAnsi="Courier New" w:cs="Courier New" w:hint="default"/>
+      </w:rPr>
+    </w:lvl>
+    <w:lvl w:ilvl="2" w:tplc="04090005" w:tentative="1">
+      <w:start w:val="1"/>
+      <w:numFmt w:val="bullet"/>
+      <w:lvlText w:val=""/>
+      <w:lvlJc w:val="left"/>
+      <w:pPr>
+        <w:ind w:left="2160" w:hanging="360"/>
+      </w:pPr>
+      <w:rPr>
+        <w:rFonts w:ascii="Wingdings" w:hAnsi="Wingdings" w:hint="default"/>
+      </w:rPr>
+    </w:lvl>
+    <w:lvl w:ilvl="3" w:tplc="04090001" w:tentative="1">
+      <w:start w:val="1"/>
+      <w:numFmt w:val="bullet"/>
+      <w:lvlText w:val=""/>
+      <w:lvlJc w:val="left"/>
+      <w:pPr>
+        <w:ind w:left="2880" w:hanging="360"/>
+      </w:pPr>
+      <w:rPr>
+        <w:rFonts w:ascii="Symbol" w:hAnsi="Symbol" w:hint="default"/>
+      </w:rPr>
+    </w:lvl>
+    <w:lvl w:ilvl="4" w:tplc="04090003" w:tentative="1">
+      <w:start w:val="1"/>
+      <w:numFmt w:val="bullet"/>
+      <w:lvlText w:val="o"/>
+      <w:lvlJc w:val="left"/>
+      <w:pPr>
+        <w:ind w:left="3600" w:hanging="360"/>
+      </w:pPr>
+      <w:rPr>
+        <w:rFonts w:ascii="Courier New" w:hAnsi="Courier New" w:cs="Courier New" w:hint="default"/>
+      </w:rPr>
+    </w:lvl>
+    <w:lvl w:ilvl="5" w:tplc="04090005" w:tentative="1">
+      <w:start w:val="1"/>
+      <w:numFmt w:val="bullet"/>
+      <w:lvlText w:val=""/>
+      <w:lvlJc w:val="left"/>
+      <w:pPr>
+        <w:ind w:left="4320" w:hanging="360"/>
+      </w:pPr>
+      <w:rPr>
+        <w:rFonts w:ascii="Wingdings" w:hAnsi="Wingdings" w:hint="default"/>
+      </w:rPr>
+    </w:lvl>
+    <w:lvl w:ilvl="6" w:tplc="04090001" w:tentative="1">
+      <w:start w:val="1"/>
+      <w:numFmt w:val="bullet"/>
+      <w:lvlText w:val=""/>
+      <w:lvlJc w:val="left"/>
+      <w:pPr>
+        <w:ind w:left="5040" w:hanging="360"/>
+      </w:pPr>
+      <w:rPr>
+        <w:rFonts w:ascii="Symbol" w:hAnsi="Symbol" w:hint="default"/>
+      </w:rPr>
+    </w:lvl>
+    <w:lvl w:ilvl="7" w:tplc="04090003" w:tentative="1">
+      <w:start w:val="1"/>
+      <w:numFmt w:val="bullet"/>
+      <w:lvlText w:val="o"/>
+      <w:lvlJc w:val="left"/>
+      <w:pPr>
+        <w:ind w:left="5760" w:hanging="360"/>
+      </w:pPr>
+      <w:rPr>
+        <w:rFonts w:ascii="Courier New" w:hAnsi="Courier New" w:cs="Courier New" w:hint="default"/>
+      </w:rPr>
+    </w:lvl>
+    <w:lvl w:ilvl="8" w:tplc="04090005" w:tentative="1">
+      <w:start w:val="1"/>
+      <w:numFmt w:val="bullet"/>
+      <w:lvlText w:val=""/>
+      <w:lvlJc w:val="left"/>
+      <w:pPr>
+        <w:ind w:left="6480" w:hanging="360"/>
+      </w:pPr>
+      <w:rPr>
+        <w:rFonts w:ascii="Wingdings" w:hAnsi="Wingdings" w:hint="default"/>
+      </w:rPr>
+    </w:lvl>
+  </w:abstractNum>
+  <w:abstractNum w:abstractNumId="2" w15:restartNumberingAfterBreak="0">
     <w:nsid w:val="5B2443EA"/>
     <w:multiLevelType w:val="hybridMultilevel"/>
     <w:tmpl w:val="51301B74"/>
@@ -633,6 +1138,9 @@
     <w:abstractNumId w:val="0"/>
   </w:num>
   <w:num w:numId="2">
+    <w:abstractNumId w:val="2"/>
+  </w:num>
+  <w:num w:numId="3">
     <w:abstractNumId w:val="1"/>
   </w:num>
 </w:numbering>
@@ -655,7 +1163,7 @@
       </w:pPr>
     </w:pPrDefault>
   </w:docDefaults>
-  <w:latentStyles w:defLockedState="0" w:defUIPriority="99" w:defSemiHidden="0" w:defUnhideWhenUsed="0" w:defQFormat="0" w:count="375">
+  <w:latentStyles w:defLockedState="0" w:defUIPriority="99" w:defSemiHidden="0" w:defUnhideWhenUsed="0" w:defQFormat="0" w:count="377">
     <w:lsdException w:name="Normal" w:uiPriority="0" w:qFormat="1"/>
     <w:lsdException w:name="heading 1" w:uiPriority="9" w:qFormat="1"/>
     <w:lsdException w:name="heading 2" w:semiHidden="1" w:uiPriority="9" w:unhideWhenUsed="1" w:qFormat="1"/>
@@ -761,7 +1269,6 @@
     <w:lsdException w:name="HTML Sample" w:semiHidden="1" w:unhideWhenUsed="1"/>
     <w:lsdException w:name="HTML Typewriter" w:semiHidden="1" w:unhideWhenUsed="1"/>
     <w:lsdException w:name="HTML Variable" w:semiHidden="1" w:unhideWhenUsed="1"/>
-    <w:lsdException w:name="Normal Table" w:semiHidden="1" w:unhideWhenUsed="1"/>
     <w:lsdException w:name="annotation subject" w:semiHidden="1" w:unhideWhenUsed="1"/>
     <w:lsdException w:name="No List" w:semiHidden="1" w:unhideWhenUsed="1"/>
     <w:lsdException w:name="Outline List 1" w:semiHidden="1" w:unhideWhenUsed="1"/>
@@ -807,11 +1314,9 @@
     <w:lsdException w:name="Table Subtle 1" w:semiHidden="1" w:unhideWhenUsed="1"/>
     <w:lsdException w:name="Table Subtle 2" w:semiHidden="1" w:unhideWhenUsed="1"/>
     <w:lsdException w:name="Table Web 1" w:semiHidden="1" w:unhideWhenUsed="1"/>
-    <w:lsdException w:name="Table Web 2" w:semiHidden="1" w:unhideWhenUsed="1"/>
     <w:lsdException w:name="Table Web 3" w:semiHidden="1" w:unhideWhenUsed="1"/>
     <w:lsdException w:name="Balloon Text" w:semiHidden="1" w:unhideWhenUsed="1"/>
     <w:lsdException w:name="Table Grid" w:uiPriority="39"/>
-    <w:lsdException w:name="Table Theme" w:semiHidden="1" w:unhideWhenUsed="1"/>
     <w:lsdException w:name="Placeholder Text" w:semiHidden="1"/>
     <w:lsdException w:name="No Spacing" w:uiPriority="1" w:qFormat="1"/>
     <w:lsdException w:name="Light Shading" w:uiPriority="60"/>
@@ -1031,6 +1536,8 @@
     <w:lsdException w:name="Smart Hyperlink" w:semiHidden="1" w:unhideWhenUsed="1"/>
     <w:lsdException w:name="Hashtag" w:semiHidden="1" w:unhideWhenUsed="1"/>
     <w:lsdException w:name="Unresolved Mention" w:semiHidden="1" w:unhideWhenUsed="1"/>
+    <w:lsdException w:name="Smart Link" w:semiHidden="1" w:unhideWhenUsed="1"/>
+    <w:lsdException w:name="Smart Link Error" w:semiHidden="1" w:unhideWhenUsed="1"/>
   </w:latentStyles>
   <w:style w:type="paragraph" w:default="1" w:styleId="Normal">
     <w:name w:val="Normal"/>
@@ -1432,21 +1939,6 @@
 </file>
 
 <file path=customXml/item1.xml><?xml version="1.0" encoding="utf-8"?>
-<p:properties xmlns:p="http://schemas.microsoft.com/office/2006/metadata/properties" xmlns:xsi="http://www.w3.org/2001/XMLSchema-instance" xmlns:pc="http://schemas.microsoft.com/office/infopath/2007/PartnerControls">
-  <documentManagement/>
-</p:properties>
-</file>
-
-<file path=customXml/item2.xml><?xml version="1.0" encoding="utf-8"?>
-<?mso-contentType ?>
-<FormTemplates xmlns="http://schemas.microsoft.com/sharepoint/v3/contenttype/forms">
-  <Display>DocumentLibraryForm</Display>
-  <Edit>DocumentLibraryForm</Edit>
-  <New>DocumentLibraryForm</New>
-</FormTemplates>
-</file>
-
-<file path=customXml/item3.xml><?xml version="1.0" encoding="utf-8"?>
 <ct:contentTypeSchema xmlns:ct="http://schemas.microsoft.com/office/2006/metadata/contentType" xmlns:ma="http://schemas.microsoft.com/office/2006/metadata/properties/metaAttributes" ct:_="" ma:_="" ma:contentTypeName="Document" ma:contentTypeID="0x010100B8A522A67DB3ED4A9AA978B4E2FF686A" ma:contentTypeVersion="9" ma:contentTypeDescription="Create a new document." ma:contentTypeScope="" ma:versionID="b0adcbab4f8d04fbe648e8c0ed67c99d">
   <xsd:schema xmlns:xsd="http://www.w3.org/2001/XMLSchema" xmlns:xs="http://www.w3.org/2001/XMLSchema" xmlns:p="http://schemas.microsoft.com/office/2006/metadata/properties" xmlns:ns3="7a7f9171-2416-4509-855d-44e035a9a89c" xmlns:ns4="f46fee82-687d-44ce-af3d-8e0c756546bb" targetNamespace="http://schemas.microsoft.com/office/2006/metadata/properties" ma:root="true" ma:fieldsID="ba213e37ddf1361a6d892f32399d0da8" ns3:_="" ns4:_="">
     <xsd:import namespace="7a7f9171-2416-4509-855d-44e035a9a89c"/>
@@ -1643,24 +2135,22 @@
 </ct:contentTypeSchema>
 </file>
 
-<file path=customXml/itemProps1.xml><?xml version="1.0" encoding="utf-8"?>
-<ds:datastoreItem xmlns:ds="http://schemas.openxmlformats.org/officeDocument/2006/customXml" ds:itemID="{51F032D7-D4FB-4CE0-8F0E-050C62D72660}">
-  <ds:schemaRefs>
-    <ds:schemaRef ds:uri="http://schemas.microsoft.com/office/2006/metadata/properties"/>
-    <ds:schemaRef ds:uri="http://schemas.microsoft.com/office/infopath/2007/PartnerControls"/>
-  </ds:schemaRefs>
-</ds:datastoreItem>
+<file path=customXml/item2.xml><?xml version="1.0" encoding="utf-8"?>
+<?mso-contentType ?>
+<FormTemplates xmlns="http://schemas.microsoft.com/sharepoint/v3/contenttype/forms">
+  <Display>DocumentLibraryForm</Display>
+  <Edit>DocumentLibraryForm</Edit>
+  <New>DocumentLibraryForm</New>
+</FormTemplates>
 </file>
 
-<file path=customXml/itemProps2.xml><?xml version="1.0" encoding="utf-8"?>
-<ds:datastoreItem xmlns:ds="http://schemas.openxmlformats.org/officeDocument/2006/customXml" ds:itemID="{F2098FEB-84A0-41CE-92BC-90A7D55F651A}">
-  <ds:schemaRefs>
-    <ds:schemaRef ds:uri="http://schemas.microsoft.com/sharepoint/v3/contenttype/forms"/>
-  </ds:schemaRefs>
-</ds:datastoreItem>
+<file path=customXml/item3.xml><?xml version="1.0" encoding="utf-8"?>
+<p:properties xmlns:p="http://schemas.microsoft.com/office/2006/metadata/properties" xmlns:xsi="http://www.w3.org/2001/XMLSchema-instance" xmlns:pc="http://schemas.microsoft.com/office/infopath/2007/PartnerControls">
+  <documentManagement/>
+</p:properties>
 </file>
 
-<file path=customXml/itemProps3.xml><?xml version="1.0" encoding="utf-8"?>
+<file path=customXml/itemProps1.xml><?xml version="1.0" encoding="utf-8"?>
 <ds:datastoreItem xmlns:ds="http://schemas.openxmlformats.org/officeDocument/2006/customXml" ds:itemID="{B039692B-9FB2-4CB0-ABA1-2C0A39237529}">
   <ds:schemaRefs>
     <ds:schemaRef ds:uri="http://schemas.microsoft.com/office/2006/metadata/contentType"/>
@@ -1677,4 +2167,21 @@
     <ds:schemaRef ds:uri="http://schemas.microsoft.com/internal/obd"/>
   </ds:schemaRefs>
 </ds:datastoreItem>
+</file>
+
+<file path=customXml/itemProps2.xml><?xml version="1.0" encoding="utf-8"?>
+<ds:datastoreItem xmlns:ds="http://schemas.openxmlformats.org/officeDocument/2006/customXml" ds:itemID="{F2098FEB-84A0-41CE-92BC-90A7D55F651A}">
+  <ds:schemaRefs>
+    <ds:schemaRef ds:uri="http://schemas.microsoft.com/sharepoint/v3/contenttype/forms"/>
+  </ds:schemaRefs>
+</ds:datastoreItem>
+</file>
+
+<file path=customXml/itemProps3.xml><?xml version="1.0" encoding="utf-8"?>
+<ds:datastoreItem xmlns:ds="http://schemas.openxmlformats.org/officeDocument/2006/customXml" ds:itemID="{51F032D7-D4FB-4CE0-8F0E-050C62D72660}">
+  <ds:schemaRefs>
+    <ds:schemaRef ds:uri="http://schemas.microsoft.com/office/2006/metadata/properties"/>
+    <ds:schemaRef ds:uri="http://schemas.microsoft.com/office/infopath/2007/PartnerControls"/>
+  </ds:schemaRefs>
+</ds:datastoreItem>
 </file>
</xml_diff>

<commit_message>
large QA testing round starting
</commit_message>
<xml_diff>
--- a/Documentation/DotNetDynDnsSvc Quick Install Notes.docx
+++ b/Documentation/DotNetDynDnsSvc Quick Install Notes.docx
@@ -3,12 +3,14 @@
 <w:document xmlns:wpc="http://schemas.microsoft.com/office/word/2010/wordprocessingCanvas" xmlns:cx="http://schemas.microsoft.com/office/drawing/2014/chartex" xmlns:cx1="http://schemas.microsoft.com/office/drawing/2015/9/8/chartex" xmlns:cx2="http://schemas.microsoft.com/office/drawing/2015/10/21/chartex" xmlns:cx3="http://schemas.microsoft.com/office/drawing/2016/5/9/chartex" xmlns:cx4="http://schemas.microsoft.com/office/drawing/2016/5/10/chartex" xmlns:cx5="http://schemas.microsoft.com/office/drawing/2016/5/11/chartex" xmlns:cx6="http://schemas.microsoft.com/office/drawing/2016/5/12/chartex" xmlns:cx7="http://schemas.microsoft.com/office/drawing/2016/5/13/chartex" xmlns:cx8="http://schemas.microsoft.com/office/drawing/2016/5/14/chartex" xmlns:mc="http://schemas.openxmlformats.org/markup-compatibility/2006" xmlns:aink="http://schemas.microsoft.com/office/drawing/2016/ink" xmlns:am3d="http://schemas.microsoft.com/office/drawing/2017/model3d" xmlns:o="urn:schemas-microsoft-com:office:office" xmlns:r="http://schemas.openxmlformats.org/officeDocument/2006/relationships" xmlns:m="http://schemas.openxmlformats.org/officeDocument/2006/math" xmlns:v="urn:schemas-microsoft-com:vml" xmlns:wp14="http://schemas.microsoft.com/office/word/2010/wordprocessingDrawing" xmlns:wp="http://schemas.openxmlformats.org/drawingml/2006/wordprocessingDrawing" xmlns:w10="urn:schemas-microsoft-com:office:word" xmlns:w="http://schemas.openxmlformats.org/wordprocessingml/2006/main" xmlns:w14="http://schemas.microsoft.com/office/word/2010/wordml" xmlns:w15="http://schemas.microsoft.com/office/word/2012/wordml" xmlns:w16cid="http://schemas.microsoft.com/office/word/2016/wordml/cid" xmlns:w16se="http://schemas.microsoft.com/office/word/2015/wordml/symex" xmlns:wpg="http://schemas.microsoft.com/office/word/2010/wordprocessingGroup" xmlns:wpi="http://schemas.microsoft.com/office/word/2010/wordprocessingInk" xmlns:wne="http://schemas.microsoft.com/office/word/2006/wordml" xmlns:wps="http://schemas.microsoft.com/office/word/2010/wordprocessingShape" mc:Ignorable="w14 w15 w16se w16cid wp14">
   <w:body>
     <w:p>
+      <w:proofErr w:type="spellStart"/>
       <w:r>
         <w:t>DotNetDynD</w:t>
       </w:r>
       <w:r>
         <w:t>nsSvc</w:t>
       </w:r>
+      <w:proofErr w:type="spellEnd"/>
       <w:r>
         <w:t xml:space="preserve"> Setup Notes</w:t>
       </w:r>
@@ -193,11 +195,22 @@
     </w:p>
     <w:p>
       <w:r>
-        <w:t>Right click the PFX archive, and choose install PFX and then:</w:t>
-      </w:r>
-    </w:p>
-    <w:p>
-      <w:r>
+        <w:t xml:space="preserve">Right click the PFX archive, and choose </w:t>
+      </w:r>
+      <w:proofErr w:type="gramStart"/>
+      <w:r>
+        <w:t>install</w:t>
+      </w:r>
+      <w:proofErr w:type="gramEnd"/>
+      <w:r>
+        <w:t xml:space="preserve"> PFX and then:</w:t>
+      </w:r>
+    </w:p>
+    <w:p>
+      <w:r>
+        <w:rPr>
+          <w:noProof/>
+        </w:rPr>
         <w:drawing>
           <wp:inline distT="0" distB="0" distL="0" distR="0" wp14:anchorId="402D114A" wp14:editId="2CFCEB78">
             <wp:extent cx="2979144" cy="2918005"/>
@@ -237,6 +250,9 @@
     </w:p>
     <w:p>
       <w:r>
+        <w:rPr>
+          <w:noProof/>
+        </w:rPr>
         <w:lastRenderedPageBreak/>
         <w:drawing>
           <wp:inline distT="0" distB="0" distL="0" distR="0" wp14:anchorId="230DAD15" wp14:editId="3A556BC0">
@@ -277,6 +293,9 @@
     </w:p>
     <w:p>
       <w:r>
+        <w:rPr>
+          <w:noProof/>
+        </w:rPr>
         <w:drawing>
           <wp:inline distT="0" distB="0" distL="0" distR="0" wp14:anchorId="5E8C5CB8" wp14:editId="1E285ABF">
             <wp:extent cx="2823409" cy="2765358"/>
@@ -316,6 +335,9 @@
     </w:p>
     <w:p>
       <w:r>
+        <w:rPr>
+          <w:noProof/>
+        </w:rPr>
         <w:lastRenderedPageBreak/>
         <w:drawing>
           <wp:inline distT="0" distB="0" distL="0" distR="0" wp14:anchorId="44B4253D" wp14:editId="70DC2657">
@@ -356,6 +378,9 @@
     </w:p>
     <w:p>
       <w:r>
+        <w:rPr>
+          <w:noProof/>
+        </w:rPr>
         <w:drawing>
           <wp:inline distT="0" distB="0" distL="0" distR="0" wp14:anchorId="1BFB6E09" wp14:editId="78CCA6FC">
             <wp:extent cx="2739218" cy="2677892"/>
@@ -400,6 +425,9 @@
     </w:p>
     <w:p>
       <w:r>
+        <w:rPr>
+          <w:noProof/>
+        </w:rPr>
         <w:lastRenderedPageBreak/>
         <w:drawing>
           <wp:inline distT="0" distB="0" distL="0" distR="0" wp14:anchorId="65B8B1B5" wp14:editId="141BC575">
@@ -440,6 +468,9 @@
     </w:p>
     <w:p>
       <w:r>
+        <w:rPr>
+          <w:noProof/>
+        </w:rPr>
         <w:drawing>
           <wp:inline distT="0" distB="0" distL="0" distR="0" wp14:anchorId="371F3751" wp14:editId="4399DFD7">
             <wp:extent cx="4963218" cy="3705742"/>
@@ -479,6 +510,9 @@
     </w:p>
     <w:p>
       <w:r>
+        <w:rPr>
+          <w:noProof/>
+        </w:rPr>
         <w:lastRenderedPageBreak/>
         <w:drawing>
           <wp:inline distT="0" distB="0" distL="0" distR="0" wp14:anchorId="43A08C36" wp14:editId="012FDBD9">
@@ -524,6 +558,9 @@
     </w:p>
     <w:p>
       <w:r>
+        <w:rPr>
+          <w:noProof/>
+        </w:rPr>
         <w:drawing>
           <wp:inline distT="0" distB="0" distL="0" distR="0" wp14:anchorId="611E20DD" wp14:editId="68296F60">
             <wp:extent cx="5943600" cy="761365"/>
@@ -564,7 +601,15 @@
     <w:p/>
     <w:p>
       <w:r>
-        <w:t>Right click it, All tasks -&gt; Manage Private Keys. In the security window that pops-up, add the IIS_USERS group, and select “</w:t>
+        <w:t xml:space="preserve">Right click it, </w:t>
+      </w:r>
+      <w:proofErr w:type="gramStart"/>
+      <w:r>
+        <w:t>All</w:t>
+      </w:r>
+      <w:proofErr w:type="gramEnd"/>
+      <w:r>
+        <w:t xml:space="preserve"> tasks -&gt; Manage Private Keys. In the security window that pops-up, add the IIS_USERS group, and select “</w:t>
       </w:r>
       <w:r>
         <w:t>Read-Only</w:t>
@@ -587,8 +632,6 @@
       <w:r>
         <w:t>, which the application requires.</w:t>
       </w:r>
-      <w:bookmarkStart w:id="0" w:name="_GoBack"/>
-      <w:bookmarkEnd w:id="0"/>
     </w:p>
     <w:p/>
     <w:p>
@@ -718,9 +761,11 @@
           <w:numId w:val="2"/>
         </w:numPr>
       </w:pPr>
+      <w:proofErr w:type="spellStart"/>
       <w:r>
         <w:t>wwwroot</w:t>
       </w:r>
+      <w:proofErr w:type="spellEnd"/>
     </w:p>
     <w:p>
       <w:pPr>
@@ -755,10 +800,24 @@
         <w:t>Create a new web site, name it</w:t>
       </w:r>
       <w:r>
-        <w:t xml:space="preserve"> accordingly (dnsupdates.millercom.net)</w:t>
-      </w:r>
-      <w:r>
-        <w:t>. physical path should be the wwwroot directory that was created above.</w:t>
+        <w:t xml:space="preserve"> accordingly (dnsupdates.</w:t>
+      </w:r>
+      <w:r>
+        <w:t>mydomain.com</w:t>
+      </w:r>
+      <w:r>
+        <w:t>)</w:t>
+      </w:r>
+      <w:r>
+        <w:t xml:space="preserve">. physical path should be the </w:t>
+      </w:r>
+      <w:proofErr w:type="spellStart"/>
+      <w:r>
+        <w:t>wwwroot</w:t>
+      </w:r>
+      <w:proofErr w:type="spellEnd"/>
+      <w:r>
+        <w:t xml:space="preserve"> directory that was created above.</w:t>
       </w:r>
       <w:r>
         <w:t xml:space="preserve"> Set the host headers</w:t>
@@ -775,6 +834,8 @@
       <w:r>
         <w:t xml:space="preserve"> (ASP.Net, Forms, Basic, all disabled).</w:t>
       </w:r>
+      <w:bookmarkStart w:id="0" w:name="_GoBack"/>
+      <w:bookmarkEnd w:id="0"/>
     </w:p>
     <w:p/>
     <w:p/>
@@ -1269,6 +1330,7 @@
     <w:lsdException w:name="HTML Sample" w:semiHidden="1" w:unhideWhenUsed="1"/>
     <w:lsdException w:name="HTML Typewriter" w:semiHidden="1" w:unhideWhenUsed="1"/>
     <w:lsdException w:name="HTML Variable" w:semiHidden="1" w:unhideWhenUsed="1"/>
+    <w:lsdException w:name="Normal Table" w:semiHidden="1" w:unhideWhenUsed="1"/>
     <w:lsdException w:name="annotation subject" w:semiHidden="1" w:unhideWhenUsed="1"/>
     <w:lsdException w:name="No List" w:semiHidden="1" w:unhideWhenUsed="1"/>
     <w:lsdException w:name="Outline List 1" w:semiHidden="1" w:unhideWhenUsed="1"/>
@@ -1314,9 +1376,11 @@
     <w:lsdException w:name="Table Subtle 1" w:semiHidden="1" w:unhideWhenUsed="1"/>
     <w:lsdException w:name="Table Subtle 2" w:semiHidden="1" w:unhideWhenUsed="1"/>
     <w:lsdException w:name="Table Web 1" w:semiHidden="1" w:unhideWhenUsed="1"/>
+    <w:lsdException w:name="Table Web 2" w:semiHidden="1" w:unhideWhenUsed="1"/>
     <w:lsdException w:name="Table Web 3" w:semiHidden="1" w:unhideWhenUsed="1"/>
     <w:lsdException w:name="Balloon Text" w:semiHidden="1" w:unhideWhenUsed="1"/>
     <w:lsdException w:name="Table Grid" w:uiPriority="39"/>
+    <w:lsdException w:name="Table Theme" w:semiHidden="1" w:unhideWhenUsed="1"/>
     <w:lsdException w:name="Placeholder Text" w:semiHidden="1"/>
     <w:lsdException w:name="No Spacing" w:uiPriority="1" w:qFormat="1"/>
     <w:lsdException w:name="Light Shading" w:uiPriority="60"/>
@@ -1939,6 +2003,21 @@
 </file>
 
 <file path=customXml/item1.xml><?xml version="1.0" encoding="utf-8"?>
+<p:properties xmlns:p="http://schemas.microsoft.com/office/2006/metadata/properties" xmlns:xsi="http://www.w3.org/2001/XMLSchema-instance" xmlns:pc="http://schemas.microsoft.com/office/infopath/2007/PartnerControls">
+  <documentManagement/>
+</p:properties>
+</file>
+
+<file path=customXml/item2.xml><?xml version="1.0" encoding="utf-8"?>
+<?mso-contentType ?>
+<FormTemplates xmlns="http://schemas.microsoft.com/sharepoint/v3/contenttype/forms">
+  <Display>DocumentLibraryForm</Display>
+  <Edit>DocumentLibraryForm</Edit>
+  <New>DocumentLibraryForm</New>
+</FormTemplates>
+</file>
+
+<file path=customXml/item3.xml><?xml version="1.0" encoding="utf-8"?>
 <ct:contentTypeSchema xmlns:ct="http://schemas.microsoft.com/office/2006/metadata/contentType" xmlns:ma="http://schemas.microsoft.com/office/2006/metadata/properties/metaAttributes" ct:_="" ma:_="" ma:contentTypeName="Document" ma:contentTypeID="0x010100B8A522A67DB3ED4A9AA978B4E2FF686A" ma:contentTypeVersion="9" ma:contentTypeDescription="Create a new document." ma:contentTypeScope="" ma:versionID="b0adcbab4f8d04fbe648e8c0ed67c99d">
   <xsd:schema xmlns:xsd="http://www.w3.org/2001/XMLSchema" xmlns:xs="http://www.w3.org/2001/XMLSchema" xmlns:p="http://schemas.microsoft.com/office/2006/metadata/properties" xmlns:ns3="7a7f9171-2416-4509-855d-44e035a9a89c" xmlns:ns4="f46fee82-687d-44ce-af3d-8e0c756546bb" targetNamespace="http://schemas.microsoft.com/office/2006/metadata/properties" ma:root="true" ma:fieldsID="ba213e37ddf1361a6d892f32399d0da8" ns3:_="" ns4:_="">
     <xsd:import namespace="7a7f9171-2416-4509-855d-44e035a9a89c"/>
@@ -2135,22 +2214,24 @@
 </ct:contentTypeSchema>
 </file>
 
-<file path=customXml/item2.xml><?xml version="1.0" encoding="utf-8"?>
-<?mso-contentType ?>
-<FormTemplates xmlns="http://schemas.microsoft.com/sharepoint/v3/contenttype/forms">
-  <Display>DocumentLibraryForm</Display>
-  <Edit>DocumentLibraryForm</Edit>
-  <New>DocumentLibraryForm</New>
-</FormTemplates>
+<file path=customXml/itemProps1.xml><?xml version="1.0" encoding="utf-8"?>
+<ds:datastoreItem xmlns:ds="http://schemas.openxmlformats.org/officeDocument/2006/customXml" ds:itemID="{51F032D7-D4FB-4CE0-8F0E-050C62D72660}">
+  <ds:schemaRefs>
+    <ds:schemaRef ds:uri="http://schemas.microsoft.com/office/2006/metadata/properties"/>
+    <ds:schemaRef ds:uri="http://schemas.microsoft.com/office/infopath/2007/PartnerControls"/>
+  </ds:schemaRefs>
+</ds:datastoreItem>
 </file>
 
-<file path=customXml/item3.xml><?xml version="1.0" encoding="utf-8"?>
-<p:properties xmlns:p="http://schemas.microsoft.com/office/2006/metadata/properties" xmlns:xsi="http://www.w3.org/2001/XMLSchema-instance" xmlns:pc="http://schemas.microsoft.com/office/infopath/2007/PartnerControls">
-  <documentManagement/>
-</p:properties>
+<file path=customXml/itemProps2.xml><?xml version="1.0" encoding="utf-8"?>
+<ds:datastoreItem xmlns:ds="http://schemas.openxmlformats.org/officeDocument/2006/customXml" ds:itemID="{F2098FEB-84A0-41CE-92BC-90A7D55F651A}">
+  <ds:schemaRefs>
+    <ds:schemaRef ds:uri="http://schemas.microsoft.com/sharepoint/v3/contenttype/forms"/>
+  </ds:schemaRefs>
+</ds:datastoreItem>
 </file>
 
-<file path=customXml/itemProps1.xml><?xml version="1.0" encoding="utf-8"?>
+<file path=customXml/itemProps3.xml><?xml version="1.0" encoding="utf-8"?>
 <ds:datastoreItem xmlns:ds="http://schemas.openxmlformats.org/officeDocument/2006/customXml" ds:itemID="{B039692B-9FB2-4CB0-ABA1-2C0A39237529}">
   <ds:schemaRefs>
     <ds:schemaRef ds:uri="http://schemas.microsoft.com/office/2006/metadata/contentType"/>
@@ -2167,21 +2248,4 @@
     <ds:schemaRef ds:uri="http://schemas.microsoft.com/internal/obd"/>
   </ds:schemaRefs>
 </ds:datastoreItem>
-</file>
-
-<file path=customXml/itemProps2.xml><?xml version="1.0" encoding="utf-8"?>
-<ds:datastoreItem xmlns:ds="http://schemas.openxmlformats.org/officeDocument/2006/customXml" ds:itemID="{F2098FEB-84A0-41CE-92BC-90A7D55F651A}">
-  <ds:schemaRefs>
-    <ds:schemaRef ds:uri="http://schemas.microsoft.com/sharepoint/v3/contenttype/forms"/>
-  </ds:schemaRefs>
-</ds:datastoreItem>
-</file>
-
-<file path=customXml/itemProps3.xml><?xml version="1.0" encoding="utf-8"?>
-<ds:datastoreItem xmlns:ds="http://schemas.openxmlformats.org/officeDocument/2006/customXml" ds:itemID="{51F032D7-D4FB-4CE0-8F0E-050C62D72660}">
-  <ds:schemaRefs>
-    <ds:schemaRef ds:uri="http://schemas.microsoft.com/office/2006/metadata/properties"/>
-    <ds:schemaRef ds:uri="http://schemas.microsoft.com/office/infopath/2007/PartnerControls"/>
-  </ds:schemaRefs>
-</ds:datastoreItem>
 </file>
</xml_diff>